<commit_message>
add images for q3
</commit_message>
<xml_diff>
--- a/hw3/hw3.docx
+++ b/hw3/hw3.docx
@@ -2211,19 +2211,7 @@
     <w:p/>
     <w:p>
       <w:r>
-        <w:t xml:space="preserve">Using identical layers and filters with different learning rates of 0.001 and 0.01, it becomes evident that a learning rate of 0.001 performs better. </w:t>
-      </w:r>
-      <w:r>
-        <w:t>Model</w:t>
-      </w:r>
-      <w:r>
-        <w:t xml:space="preserve"> 9 is the</w:t>
-      </w:r>
-      <w:r>
-        <w:t xml:space="preserve"> </w:t>
-      </w:r>
-      <w:r>
-        <w:t>best model above. To test whether data augmentation can improve performance, here we use model 9 and model 10 to see the results.</w:t>
+        <w:t>Using identical layers and filters with different learning rates of 0.001 and 0.01, it becomes evident that a learning rate of 0.001 performs better. Model 9 is the best model above. To test whether data augmentation can improve performance, here we use model 9 and model 10 to see the results.</w:t>
       </w:r>
     </w:p>
     <w:p/>
@@ -2236,10 +2224,7 @@
         <w:t>1(b)</w:t>
       </w:r>
       <w:r>
-        <w:t xml:space="preserve"> </w:t>
-      </w:r>
-      <w:r>
-        <w:t>data augmentation</w:t>
+        <w:t xml:space="preserve"> data augmentation</w:t>
       </w:r>
     </w:p>
     <w:p/>
@@ -7772,7 +7757,25 @@
           <w:color w:val="0F0F0F"/>
           <w:bdr w:val="none" w:sz="0" w:space="0" w:color="auto" w:frame="1"/>
         </w:rPr>
-        <w:t>When separable convolutions were employed, there was no discernible enhancement in performance, with the exception of the case where the number of layers was set to 3, where a slight improvement in performance was observed.</w:t>
+        <w:t xml:space="preserve">When separable convolutions were employed, there was no discernible enhancement in performance, </w:t>
+      </w:r>
+      <w:proofErr w:type="gramStart"/>
+      <w:r>
+        <w:rPr>
+          <w:rStyle w:val="normaltextrun"/>
+          <w:color w:val="0F0F0F"/>
+          <w:bdr w:val="none" w:sz="0" w:space="0" w:color="auto" w:frame="1"/>
+        </w:rPr>
+        <w:t>with the exception of</w:t>
+      </w:r>
+      <w:proofErr w:type="gramEnd"/>
+      <w:r>
+        <w:rPr>
+          <w:rStyle w:val="normaltextrun"/>
+          <w:color w:val="0F0F0F"/>
+          <w:bdr w:val="none" w:sz="0" w:space="0" w:color="auto" w:frame="1"/>
+        </w:rPr>
+        <w:t xml:space="preserve"> the case where the number of layers was set to 3, where a slight improvement in performance was observed.</w:t>
       </w:r>
     </w:p>
     <w:p>
@@ -7854,7 +7857,31 @@
     </w:p>
     <w:p>
       <w:r>
-        <w:t>Here, as we do not have a specific learning rate requirement, we use learning_rate_schedule_exponential_decay() and set initial_learning_rate to 0.001. Then consider following different filter numbers.</w:t>
+        <w:t xml:space="preserve">Here, as we do not have a specific learning rate requirement, we use </w:t>
+      </w:r>
+      <w:proofErr w:type="spellStart"/>
+      <w:r>
+        <w:t>learning_rate_schedule_exponential_</w:t>
+      </w:r>
+      <w:proofErr w:type="gramStart"/>
+      <w:r>
+        <w:t>decay</w:t>
+      </w:r>
+      <w:proofErr w:type="spellEnd"/>
+      <w:r>
+        <w:t>(</w:t>
+      </w:r>
+      <w:proofErr w:type="gramEnd"/>
+      <w:r>
+        <w:t xml:space="preserve">) and set </w:t>
+      </w:r>
+      <w:proofErr w:type="spellStart"/>
+      <w:r>
+        <w:t>initial_learning_rate</w:t>
+      </w:r>
+      <w:proofErr w:type="spellEnd"/>
+      <w:r>
+        <w:t xml:space="preserve"> to 0.001. Then consider following different filter numbers.</w:t>
       </w:r>
     </w:p>
     <w:p/>
@@ -7881,9 +7908,11 @@
             <w:pPr>
               <w:jc w:val="center"/>
             </w:pPr>
+            <w:proofErr w:type="spellStart"/>
             <w:r>
               <w:t>lr_initial</w:t>
             </w:r>
+            <w:proofErr w:type="spellEnd"/>
           </w:p>
         </w:tc>
         <w:tc>
@@ -7910,9 +7939,11 @@
             <w:pPr>
               <w:jc w:val="center"/>
             </w:pPr>
+            <w:proofErr w:type="spellStart"/>
             <w:r>
               <w:t>val_loss</w:t>
             </w:r>
+            <w:proofErr w:type="spellEnd"/>
           </w:p>
         </w:tc>
         <w:tc>
@@ -7923,9 +7954,11 @@
             <w:pPr>
               <w:jc w:val="center"/>
             </w:pPr>
+            <w:proofErr w:type="spellStart"/>
             <w:r>
               <w:t>val_acc</w:t>
             </w:r>
+            <w:proofErr w:type="spellEnd"/>
           </w:p>
         </w:tc>
         <w:tc>
@@ -7936,12 +7969,14 @@
             <w:pPr>
               <w:jc w:val="center"/>
             </w:pPr>
+            <w:proofErr w:type="spellStart"/>
             <w:r>
               <w:t>test_los</w:t>
             </w:r>
             <w:r>
               <w:t>s</w:t>
             </w:r>
+            <w:proofErr w:type="spellEnd"/>
           </w:p>
         </w:tc>
         <w:tc>
@@ -7952,9 +7987,11 @@
             <w:pPr>
               <w:jc w:val="center"/>
             </w:pPr>
+            <w:proofErr w:type="spellStart"/>
             <w:r>
               <w:t>test_acc</w:t>
             </w:r>
+            <w:proofErr w:type="spellEnd"/>
           </w:p>
         </w:tc>
       </w:tr>
@@ -7992,12 +8029,21 @@
                 <w:bCs/>
               </w:rPr>
             </w:pPr>
-            <w:r>
-              <w:rPr>
-                <w:rFonts w:eastAsia="DengXian"/>
-                <w:color w:val="000000"/>
-              </w:rPr>
-              <w:t>c(8, 16)</w:t>
+            <w:proofErr w:type="gramStart"/>
+            <w:r>
+              <w:rPr>
+                <w:rFonts w:eastAsia="DengXian"/>
+                <w:color w:val="000000"/>
+              </w:rPr>
+              <w:t>c(</w:t>
+            </w:r>
+            <w:proofErr w:type="gramEnd"/>
+            <w:r>
+              <w:rPr>
+                <w:rFonts w:eastAsia="DengXian"/>
+                <w:color w:val="000000"/>
+              </w:rPr>
+              <w:t>8, 16)</w:t>
             </w:r>
           </w:p>
         </w:tc>
@@ -8125,12 +8171,21 @@
                 <w:bCs/>
               </w:rPr>
             </w:pPr>
-            <w:r>
-              <w:rPr>
-                <w:rFonts w:eastAsia="DengXian"/>
-                <w:color w:val="000000"/>
-              </w:rPr>
-              <w:t>c(16, 32)</w:t>
+            <w:proofErr w:type="gramStart"/>
+            <w:r>
+              <w:rPr>
+                <w:rFonts w:eastAsia="DengXian"/>
+                <w:color w:val="000000"/>
+              </w:rPr>
+              <w:t>c(</w:t>
+            </w:r>
+            <w:proofErr w:type="gramEnd"/>
+            <w:r>
+              <w:rPr>
+                <w:rFonts w:eastAsia="DengXian"/>
+                <w:color w:val="000000"/>
+              </w:rPr>
+              <w:t>16, 32)</w:t>
             </w:r>
           </w:p>
         </w:tc>
@@ -8259,12 +8314,21 @@
                 <w:bCs/>
               </w:rPr>
             </w:pPr>
-            <w:r>
-              <w:rPr>
-                <w:rFonts w:eastAsia="DengXian"/>
-                <w:color w:val="000000"/>
-              </w:rPr>
-              <w:t>c(8, 16, 32)</w:t>
+            <w:proofErr w:type="gramStart"/>
+            <w:r>
+              <w:rPr>
+                <w:rFonts w:eastAsia="DengXian"/>
+                <w:color w:val="000000"/>
+              </w:rPr>
+              <w:t>c(</w:t>
+            </w:r>
+            <w:proofErr w:type="gramEnd"/>
+            <w:r>
+              <w:rPr>
+                <w:rFonts w:eastAsia="DengXian"/>
+                <w:color w:val="000000"/>
+              </w:rPr>
+              <w:t>8, 16, 32)</w:t>
             </w:r>
           </w:p>
         </w:tc>
@@ -8393,12 +8457,21 @@
                 <w:bCs/>
               </w:rPr>
             </w:pPr>
-            <w:r>
-              <w:rPr>
-                <w:rFonts w:eastAsia="DengXian"/>
-                <w:color w:val="000000"/>
-              </w:rPr>
-              <w:t>c(16, 32, 64)</w:t>
+            <w:proofErr w:type="gramStart"/>
+            <w:r>
+              <w:rPr>
+                <w:rFonts w:eastAsia="DengXian"/>
+                <w:color w:val="000000"/>
+              </w:rPr>
+              <w:t>c(</w:t>
+            </w:r>
+            <w:proofErr w:type="gramEnd"/>
+            <w:r>
+              <w:rPr>
+                <w:rFonts w:eastAsia="DengXian"/>
+                <w:color w:val="000000"/>
+              </w:rPr>
+              <w:t>16, 32, 64)</w:t>
             </w:r>
           </w:p>
         </w:tc>
@@ -8527,12 +8600,21 @@
                 <w:bCs/>
               </w:rPr>
             </w:pPr>
-            <w:r>
-              <w:rPr>
-                <w:rFonts w:eastAsia="DengXian"/>
-                <w:color w:val="000000"/>
-              </w:rPr>
-              <w:t>c(8, 16, 32, 64)</w:t>
+            <w:proofErr w:type="gramStart"/>
+            <w:r>
+              <w:rPr>
+                <w:rFonts w:eastAsia="DengXian"/>
+                <w:color w:val="000000"/>
+              </w:rPr>
+              <w:t>c(</w:t>
+            </w:r>
+            <w:proofErr w:type="gramEnd"/>
+            <w:r>
+              <w:rPr>
+                <w:rFonts w:eastAsia="DengXian"/>
+                <w:color w:val="000000"/>
+              </w:rPr>
+              <w:t>8, 16, 32, 64)</w:t>
             </w:r>
           </w:p>
         </w:tc>
@@ -8661,12 +8743,21 @@
                 <w:bCs/>
               </w:rPr>
             </w:pPr>
+            <w:proofErr w:type="gramStart"/>
             <w:r>
               <w:rPr>
                 <w:rFonts w:eastAsia="DengXian"/>
                 <w:color w:val="FF0000"/>
               </w:rPr>
-              <w:t>c(16, 32, 64, 128)</w:t>
+              <w:t>c(</w:t>
+            </w:r>
+            <w:proofErr w:type="gramEnd"/>
+            <w:r>
+              <w:rPr>
+                <w:rFonts w:eastAsia="DengXian"/>
+                <w:color w:val="FF0000"/>
+              </w:rPr>
+              <w:t>16, 32, 64, 128)</w:t>
             </w:r>
           </w:p>
         </w:tc>
@@ -8795,12 +8886,21 @@
                 <w:bCs/>
               </w:rPr>
             </w:pPr>
+            <w:proofErr w:type="gramStart"/>
             <w:r>
               <w:rPr>
                 <w:rFonts w:eastAsia="DengXian"/>
                 <w:color w:val="FF0000"/>
               </w:rPr>
-              <w:t>c(32, 64, 128, 256)</w:t>
+              <w:t>c(</w:t>
+            </w:r>
+            <w:proofErr w:type="gramEnd"/>
+            <w:r>
+              <w:rPr>
+                <w:rFonts w:eastAsia="DengXian"/>
+                <w:color w:val="FF0000"/>
+              </w:rPr>
+              <w:t>32, 64, 128, 256)</w:t>
             </w:r>
           </w:p>
         </w:tc>
@@ -8929,12 +9029,21 @@
                 <w:bCs/>
               </w:rPr>
             </w:pPr>
-            <w:r>
-              <w:rPr>
-                <w:rFonts w:eastAsia="DengXian"/>
-                <w:color w:val="000000"/>
-              </w:rPr>
-              <w:t>c(8, 16, 32, 64, 128)</w:t>
+            <w:proofErr w:type="gramStart"/>
+            <w:r>
+              <w:rPr>
+                <w:rFonts w:eastAsia="DengXian"/>
+                <w:color w:val="000000"/>
+              </w:rPr>
+              <w:t>c(</w:t>
+            </w:r>
+            <w:proofErr w:type="gramEnd"/>
+            <w:r>
+              <w:rPr>
+                <w:rFonts w:eastAsia="DengXian"/>
+                <w:color w:val="000000"/>
+              </w:rPr>
+              <w:t>8, 16, 32, 64, 128)</w:t>
             </w:r>
           </w:p>
         </w:tc>
@@ -9063,12 +9172,21 @@
                 <w:bCs/>
               </w:rPr>
             </w:pPr>
-            <w:r>
-              <w:rPr>
-                <w:rFonts w:eastAsia="DengXian"/>
-                <w:color w:val="000000"/>
-              </w:rPr>
-              <w:t>c(8, 16, 32, 64, 128, 256)</w:t>
+            <w:proofErr w:type="gramStart"/>
+            <w:r>
+              <w:rPr>
+                <w:rFonts w:eastAsia="DengXian"/>
+                <w:color w:val="000000"/>
+              </w:rPr>
+              <w:t>c(</w:t>
+            </w:r>
+            <w:proofErr w:type="gramEnd"/>
+            <w:r>
+              <w:rPr>
+                <w:rFonts w:eastAsia="DengXian"/>
+                <w:color w:val="000000"/>
+              </w:rPr>
+              <w:t>8, 16, 32, 64, 128, 256)</w:t>
             </w:r>
           </w:p>
         </w:tc>
@@ -9172,7 +9290,23 @@
     </w:p>
     <w:p>
       <w:r>
-        <w:t>From the above results, it is observed that filter sequences c(16, 32, 64, 128) and c(32, 64, 128, 256) exhibit superior performance with an accuracy of 0.9464. Moving on to 2(b), we also consider filter sequences c(16, 32) and c(8, 16, 32, 64, 128) as they demonstrate commendable accuracy.</w:t>
+        <w:t xml:space="preserve">From the above results, it is observed that filter sequences </w:t>
+      </w:r>
+      <w:proofErr w:type="gramStart"/>
+      <w:r>
+        <w:t>c(</w:t>
+      </w:r>
+      <w:proofErr w:type="gramEnd"/>
+      <w:r>
+        <w:t xml:space="preserve">16, 32, 64, 128) and c(32, 64, 128, 256) exhibit superior performance with an accuracy of 0.9464. Moving on to 2(b), we also consider filter sequences </w:t>
+      </w:r>
+      <w:proofErr w:type="gramStart"/>
+      <w:r>
+        <w:t>c(</w:t>
+      </w:r>
+      <w:proofErr w:type="gramEnd"/>
+      <w:r>
+        <w:t>16, 32) and c(8, 16, 32, 64, 128) as they demonstrate commendable accuracy.</w:t>
       </w:r>
     </w:p>
     <w:p>
@@ -9248,6 +9382,7 @@
                 <w:bCs/>
               </w:rPr>
             </w:pPr>
+            <w:proofErr w:type="spellStart"/>
             <w:r>
               <w:rPr>
                 <w:rFonts w:eastAsia="DengXian"/>
@@ -9255,6 +9390,7 @@
               </w:rPr>
               <w:t>lr_initial</w:t>
             </w:r>
+            <w:proofErr w:type="spellEnd"/>
           </w:p>
         </w:tc>
         <w:tc>
@@ -9314,6 +9450,7 @@
                 <w:bCs/>
               </w:rPr>
             </w:pPr>
+            <w:proofErr w:type="spellStart"/>
             <w:r>
               <w:rPr>
                 <w:rFonts w:eastAsia="DengXian"/>
@@ -9321,6 +9458,7 @@
               </w:rPr>
               <w:t>val_loss</w:t>
             </w:r>
+            <w:proofErr w:type="spellEnd"/>
           </w:p>
         </w:tc>
         <w:tc>
@@ -9336,6 +9474,7 @@
                 <w:bCs/>
               </w:rPr>
             </w:pPr>
+            <w:proofErr w:type="spellStart"/>
             <w:r>
               <w:rPr>
                 <w:rFonts w:eastAsia="DengXian"/>
@@ -9343,6 +9482,7 @@
               </w:rPr>
               <w:t>val_acc</w:t>
             </w:r>
+            <w:proofErr w:type="spellEnd"/>
           </w:p>
         </w:tc>
         <w:tc>
@@ -9358,6 +9498,7 @@
                 <w:bCs/>
               </w:rPr>
             </w:pPr>
+            <w:proofErr w:type="spellStart"/>
             <w:r>
               <w:rPr>
                 <w:rFonts w:eastAsia="DengXian"/>
@@ -9365,6 +9506,7 @@
               </w:rPr>
               <w:t>test_loss</w:t>
             </w:r>
+            <w:proofErr w:type="spellEnd"/>
           </w:p>
         </w:tc>
         <w:tc>
@@ -9380,6 +9522,7 @@
                 <w:bCs/>
               </w:rPr>
             </w:pPr>
+            <w:proofErr w:type="spellStart"/>
             <w:r>
               <w:rPr>
                 <w:rFonts w:eastAsia="DengXian"/>
@@ -9387,6 +9530,7 @@
               </w:rPr>
               <w:t>test_acc</w:t>
             </w:r>
+            <w:proofErr w:type="spellEnd"/>
           </w:p>
         </w:tc>
       </w:tr>
@@ -9426,12 +9570,21 @@
                 <w:bCs/>
               </w:rPr>
             </w:pPr>
+            <w:proofErr w:type="gramStart"/>
             <w:r>
               <w:rPr>
                 <w:rFonts w:eastAsia="DengXian"/>
                 <w:color w:val="FF0000"/>
               </w:rPr>
-              <w:t>c(16, 32)</w:t>
+              <w:t>c(</w:t>
+            </w:r>
+            <w:proofErr w:type="gramEnd"/>
+            <w:r>
+              <w:rPr>
+                <w:rFonts w:eastAsia="DengXian"/>
+                <w:color w:val="FF0000"/>
+              </w:rPr>
+              <w:t>16, 32)</w:t>
             </w:r>
           </w:p>
         </w:tc>
@@ -9582,12 +9735,21 @@
                 <w:bCs/>
               </w:rPr>
             </w:pPr>
-            <w:r>
-              <w:rPr>
-                <w:rFonts w:eastAsia="DengXian"/>
-                <w:color w:val="000000"/>
-              </w:rPr>
-              <w:t>c(16, 32, 64, 128)</w:t>
+            <w:proofErr w:type="gramStart"/>
+            <w:r>
+              <w:rPr>
+                <w:rFonts w:eastAsia="DengXian"/>
+                <w:color w:val="000000"/>
+              </w:rPr>
+              <w:t>c(</w:t>
+            </w:r>
+            <w:proofErr w:type="gramEnd"/>
+            <w:r>
+              <w:rPr>
+                <w:rFonts w:eastAsia="DengXian"/>
+                <w:color w:val="000000"/>
+              </w:rPr>
+              <w:t>16, 32, 64, 128)</w:t>
             </w:r>
           </w:p>
         </w:tc>
@@ -9738,12 +9900,21 @@
                 <w:bCs/>
               </w:rPr>
             </w:pPr>
-            <w:r>
-              <w:rPr>
-                <w:rFonts w:eastAsia="DengXian"/>
-                <w:color w:val="000000"/>
-              </w:rPr>
-              <w:t>c(32, 64, 128, 256)</w:t>
+            <w:proofErr w:type="gramStart"/>
+            <w:r>
+              <w:rPr>
+                <w:rFonts w:eastAsia="DengXian"/>
+                <w:color w:val="000000"/>
+              </w:rPr>
+              <w:t>c(</w:t>
+            </w:r>
+            <w:proofErr w:type="gramEnd"/>
+            <w:r>
+              <w:rPr>
+                <w:rFonts w:eastAsia="DengXian"/>
+                <w:color w:val="000000"/>
+              </w:rPr>
+              <w:t>32, 64, 128, 256)</w:t>
             </w:r>
           </w:p>
         </w:tc>
@@ -9894,12 +10065,21 @@
                 <w:bCs/>
               </w:rPr>
             </w:pPr>
+            <w:proofErr w:type="gramStart"/>
             <w:r>
               <w:rPr>
                 <w:rFonts w:eastAsia="DengXian"/>
                 <w:color w:val="FF0000"/>
               </w:rPr>
-              <w:t>c(8, 16, 32, 64, 128)</w:t>
+              <w:t>c(</w:t>
+            </w:r>
+            <w:proofErr w:type="gramEnd"/>
+            <w:r>
+              <w:rPr>
+                <w:rFonts w:eastAsia="DengXian"/>
+                <w:color w:val="FF0000"/>
+              </w:rPr>
+              <w:t>8, 16, 32, 64, 128)</w:t>
             </w:r>
           </w:p>
         </w:tc>
@@ -10102,6 +10282,7 @@
                 <w:shd w:val="clear" w:color="auto" w:fill="FFFFFF"/>
               </w:rPr>
             </w:pPr>
+            <w:proofErr w:type="spellStart"/>
             <w:r>
               <w:rPr>
                 <w:rFonts w:eastAsia="DengXian"/>
@@ -10109,6 +10290,7 @@
               </w:rPr>
               <w:t>lr_initial</w:t>
             </w:r>
+            <w:proofErr w:type="spellEnd"/>
           </w:p>
         </w:tc>
         <w:tc>
@@ -10171,6 +10353,7 @@
                 <w:shd w:val="clear" w:color="auto" w:fill="FFFFFF"/>
               </w:rPr>
             </w:pPr>
+            <w:proofErr w:type="spellStart"/>
             <w:r>
               <w:rPr>
                 <w:rFonts w:eastAsia="DengXian"/>
@@ -10178,6 +10361,7 @@
               </w:rPr>
               <w:t>val_loss</w:t>
             </w:r>
+            <w:proofErr w:type="spellEnd"/>
           </w:p>
         </w:tc>
         <w:tc>
@@ -10194,6 +10378,7 @@
                 <w:shd w:val="clear" w:color="auto" w:fill="FFFFFF"/>
               </w:rPr>
             </w:pPr>
+            <w:proofErr w:type="spellStart"/>
             <w:r>
               <w:rPr>
                 <w:rFonts w:eastAsia="DengXian"/>
@@ -10201,6 +10386,7 @@
               </w:rPr>
               <w:t>val_acc</w:t>
             </w:r>
+            <w:proofErr w:type="spellEnd"/>
           </w:p>
         </w:tc>
         <w:tc>
@@ -10217,6 +10403,7 @@
                 <w:shd w:val="clear" w:color="auto" w:fill="FFFFFF"/>
               </w:rPr>
             </w:pPr>
+            <w:proofErr w:type="spellStart"/>
             <w:r>
               <w:rPr>
                 <w:rFonts w:eastAsia="DengXian"/>
@@ -10224,6 +10411,7 @@
               </w:rPr>
               <w:t>test_los</w:t>
             </w:r>
+            <w:proofErr w:type="spellEnd"/>
           </w:p>
         </w:tc>
         <w:tc>
@@ -10240,6 +10428,7 @@
                 <w:shd w:val="clear" w:color="auto" w:fill="FFFFFF"/>
               </w:rPr>
             </w:pPr>
+            <w:proofErr w:type="spellStart"/>
             <w:r>
               <w:rPr>
                 <w:rFonts w:eastAsia="DengXian"/>
@@ -10247,6 +10436,7 @@
               </w:rPr>
               <w:t>test_ac</w:t>
             </w:r>
+            <w:proofErr w:type="spellEnd"/>
           </w:p>
         </w:tc>
       </w:tr>
@@ -10288,12 +10478,21 @@
                 <w:shd w:val="clear" w:color="auto" w:fill="FFFFFF"/>
               </w:rPr>
             </w:pPr>
-            <w:r>
-              <w:rPr>
-                <w:rFonts w:eastAsia="DengXian"/>
-                <w:color w:val="000000"/>
-              </w:rPr>
-              <w:t>c(16, 32)</w:t>
+            <w:proofErr w:type="gramStart"/>
+            <w:r>
+              <w:rPr>
+                <w:rFonts w:eastAsia="DengXian"/>
+                <w:color w:val="000000"/>
+              </w:rPr>
+              <w:t>c(</w:t>
+            </w:r>
+            <w:proofErr w:type="gramEnd"/>
+            <w:r>
+              <w:rPr>
+                <w:rFonts w:eastAsia="DengXian"/>
+                <w:color w:val="000000"/>
+              </w:rPr>
+              <w:t>16, 32)</w:t>
             </w:r>
           </w:p>
         </w:tc>
@@ -10451,12 +10650,21 @@
                 <w:shd w:val="clear" w:color="auto" w:fill="FFFFFF"/>
               </w:rPr>
             </w:pPr>
-            <w:r>
-              <w:rPr>
-                <w:rFonts w:eastAsia="DengXian"/>
-                <w:color w:val="000000"/>
-              </w:rPr>
-              <w:t>c(16, 32, 64, 128)</w:t>
+            <w:proofErr w:type="gramStart"/>
+            <w:r>
+              <w:rPr>
+                <w:rFonts w:eastAsia="DengXian"/>
+                <w:color w:val="000000"/>
+              </w:rPr>
+              <w:t>c(</w:t>
+            </w:r>
+            <w:proofErr w:type="gramEnd"/>
+            <w:r>
+              <w:rPr>
+                <w:rFonts w:eastAsia="DengXian"/>
+                <w:color w:val="000000"/>
+              </w:rPr>
+              <w:t>16, 32, 64, 128)</w:t>
             </w:r>
           </w:p>
         </w:tc>
@@ -10614,12 +10822,21 @@
                 <w:shd w:val="clear" w:color="auto" w:fill="FFFFFF"/>
               </w:rPr>
             </w:pPr>
-            <w:r>
-              <w:rPr>
-                <w:rFonts w:eastAsia="DengXian"/>
-                <w:color w:val="000000"/>
-              </w:rPr>
-              <w:t>c(32, 64, 128, 256)</w:t>
+            <w:proofErr w:type="gramStart"/>
+            <w:r>
+              <w:rPr>
+                <w:rFonts w:eastAsia="DengXian"/>
+                <w:color w:val="000000"/>
+              </w:rPr>
+              <w:t>c(</w:t>
+            </w:r>
+            <w:proofErr w:type="gramEnd"/>
+            <w:r>
+              <w:rPr>
+                <w:rFonts w:eastAsia="DengXian"/>
+                <w:color w:val="000000"/>
+              </w:rPr>
+              <w:t>32, 64, 128, 256)</w:t>
             </w:r>
           </w:p>
         </w:tc>
@@ -10777,12 +10994,21 @@
                 <w:shd w:val="clear" w:color="auto" w:fill="FFFFFF"/>
               </w:rPr>
             </w:pPr>
-            <w:r>
-              <w:rPr>
-                <w:rFonts w:eastAsia="DengXian"/>
-                <w:color w:val="000000"/>
-              </w:rPr>
-              <w:t>c(8, 16, 32, 64, 128)</w:t>
+            <w:proofErr w:type="gramStart"/>
+            <w:r>
+              <w:rPr>
+                <w:rFonts w:eastAsia="DengXian"/>
+                <w:color w:val="000000"/>
+              </w:rPr>
+              <w:t>c(</w:t>
+            </w:r>
+            <w:proofErr w:type="gramEnd"/>
+            <w:r>
+              <w:rPr>
+                <w:rFonts w:eastAsia="DengXian"/>
+                <w:color w:val="000000"/>
+              </w:rPr>
+              <w:t>8, 16, 32, 64, 128)</w:t>
             </w:r>
           </w:p>
         </w:tc>
@@ -11034,6 +11260,7 @@
                 <w:bCs/>
               </w:rPr>
             </w:pPr>
+            <w:proofErr w:type="spellStart"/>
             <w:r>
               <w:rPr>
                 <w:rStyle w:val="normaltextrun"/>
@@ -11042,6 +11269,7 @@
               </w:rPr>
               <w:t>lr_initial</w:t>
             </w:r>
+            <w:proofErr w:type="spellEnd"/>
           </w:p>
         </w:tc>
         <w:tc>
@@ -11095,6 +11323,7 @@
                 <w:bCs/>
               </w:rPr>
             </w:pPr>
+            <w:proofErr w:type="spellStart"/>
             <w:r>
               <w:rPr>
                 <w:rStyle w:val="normaltextrun"/>
@@ -11103,6 +11332,7 @@
               </w:rPr>
               <w:t>val_loss</w:t>
             </w:r>
+            <w:proofErr w:type="spellEnd"/>
           </w:p>
         </w:tc>
         <w:tc>
@@ -11118,6 +11348,7 @@
                 <w:bCs/>
               </w:rPr>
             </w:pPr>
+            <w:proofErr w:type="spellStart"/>
             <w:r>
               <w:rPr>
                 <w:rStyle w:val="normaltextrun"/>
@@ -11126,6 +11357,7 @@
               </w:rPr>
               <w:t>val_acc</w:t>
             </w:r>
+            <w:proofErr w:type="spellEnd"/>
           </w:p>
         </w:tc>
         <w:tc>
@@ -11141,6 +11373,7 @@
                 <w:bCs/>
               </w:rPr>
             </w:pPr>
+            <w:proofErr w:type="spellStart"/>
             <w:r>
               <w:rPr>
                 <w:rStyle w:val="normaltextrun"/>
@@ -11149,6 +11382,7 @@
               </w:rPr>
               <w:t>test_loss</w:t>
             </w:r>
+            <w:proofErr w:type="spellEnd"/>
           </w:p>
         </w:tc>
         <w:tc>
@@ -11164,6 +11398,7 @@
                 <w:bCs/>
               </w:rPr>
             </w:pPr>
+            <w:proofErr w:type="spellStart"/>
             <w:r>
               <w:rPr>
                 <w:rStyle w:val="normaltextrun"/>
@@ -11172,6 +11407,7 @@
               </w:rPr>
               <w:t>test_acc</w:t>
             </w:r>
+            <w:proofErr w:type="spellEnd"/>
           </w:p>
         </w:tc>
       </w:tr>
@@ -11212,13 +11448,23 @@
                 <w:bCs/>
               </w:rPr>
             </w:pPr>
-            <w:r>
-              <w:rPr>
-                <w:rStyle w:val="normaltextrun"/>
-                <w:rFonts w:eastAsia="DengXian"/>
-                <w:color w:val="000000"/>
-              </w:rPr>
-              <w:t>c(16, 32)</w:t>
+            <w:proofErr w:type="gramStart"/>
+            <w:r>
+              <w:rPr>
+                <w:rStyle w:val="normaltextrun"/>
+                <w:rFonts w:eastAsia="DengXian"/>
+                <w:color w:val="000000"/>
+              </w:rPr>
+              <w:t>c(</w:t>
+            </w:r>
+            <w:proofErr w:type="gramEnd"/>
+            <w:r>
+              <w:rPr>
+                <w:rStyle w:val="normaltextrun"/>
+                <w:rFonts w:eastAsia="DengXian"/>
+                <w:color w:val="000000"/>
+              </w:rPr>
+              <w:t>16, 32)</w:t>
             </w:r>
           </w:p>
         </w:tc>
@@ -11235,6 +11481,7 @@
                 <w:bCs/>
               </w:rPr>
             </w:pPr>
+            <w:proofErr w:type="spellStart"/>
             <w:r>
               <w:rPr>
                 <w:rStyle w:val="normaltextrun"/>
@@ -11243,6 +11490,7 @@
               </w:rPr>
               <w:t>batch_norm</w:t>
             </w:r>
+            <w:proofErr w:type="spellEnd"/>
           </w:p>
         </w:tc>
         <w:tc>
@@ -11375,13 +11623,23 @@
                 <w:bCs/>
               </w:rPr>
             </w:pPr>
-            <w:r>
-              <w:rPr>
-                <w:rStyle w:val="normaltextrun"/>
-                <w:rFonts w:eastAsia="DengXian"/>
-                <w:color w:val="000000"/>
-              </w:rPr>
-              <w:t>c(16, 32, 64, 128)</w:t>
+            <w:proofErr w:type="gramStart"/>
+            <w:r>
+              <w:rPr>
+                <w:rStyle w:val="normaltextrun"/>
+                <w:rFonts w:eastAsia="DengXian"/>
+                <w:color w:val="000000"/>
+              </w:rPr>
+              <w:t>c(</w:t>
+            </w:r>
+            <w:proofErr w:type="gramEnd"/>
+            <w:r>
+              <w:rPr>
+                <w:rStyle w:val="normaltextrun"/>
+                <w:rFonts w:eastAsia="DengXian"/>
+                <w:color w:val="000000"/>
+              </w:rPr>
+              <w:t>16, 32, 64, 128)</w:t>
             </w:r>
           </w:p>
         </w:tc>
@@ -11398,6 +11656,7 @@
                 <w:bCs/>
               </w:rPr>
             </w:pPr>
+            <w:proofErr w:type="spellStart"/>
             <w:r>
               <w:rPr>
                 <w:rStyle w:val="normaltextrun"/>
@@ -11406,6 +11665,7 @@
               </w:rPr>
               <w:t>batch_norm</w:t>
             </w:r>
+            <w:proofErr w:type="spellEnd"/>
           </w:p>
         </w:tc>
         <w:tc>
@@ -11538,13 +11798,23 @@
                 <w:bCs/>
               </w:rPr>
             </w:pPr>
-            <w:r>
-              <w:rPr>
-                <w:rStyle w:val="normaltextrun"/>
-                <w:rFonts w:eastAsia="DengXian"/>
-                <w:color w:val="000000"/>
-              </w:rPr>
-              <w:t>c(32, 64, 128, 256)</w:t>
+            <w:proofErr w:type="gramStart"/>
+            <w:r>
+              <w:rPr>
+                <w:rStyle w:val="normaltextrun"/>
+                <w:rFonts w:eastAsia="DengXian"/>
+                <w:color w:val="000000"/>
+              </w:rPr>
+              <w:t>c(</w:t>
+            </w:r>
+            <w:proofErr w:type="gramEnd"/>
+            <w:r>
+              <w:rPr>
+                <w:rStyle w:val="normaltextrun"/>
+                <w:rFonts w:eastAsia="DengXian"/>
+                <w:color w:val="000000"/>
+              </w:rPr>
+              <w:t>32, 64, 128, 256)</w:t>
             </w:r>
           </w:p>
         </w:tc>
@@ -11561,6 +11831,7 @@
                 <w:bCs/>
               </w:rPr>
             </w:pPr>
+            <w:proofErr w:type="spellStart"/>
             <w:r>
               <w:rPr>
                 <w:rStyle w:val="normaltextrun"/>
@@ -11569,6 +11840,7 @@
               </w:rPr>
               <w:t>batch_norm</w:t>
             </w:r>
+            <w:proofErr w:type="spellEnd"/>
           </w:p>
         </w:tc>
         <w:tc>
@@ -11701,13 +11973,23 @@
                 <w:bCs/>
               </w:rPr>
             </w:pPr>
-            <w:r>
-              <w:rPr>
-                <w:rStyle w:val="normaltextrun"/>
-                <w:rFonts w:eastAsia="DengXian"/>
-                <w:color w:val="000000"/>
-              </w:rPr>
-              <w:t>c(8, 16, 32, 64, 128)</w:t>
+            <w:proofErr w:type="gramStart"/>
+            <w:r>
+              <w:rPr>
+                <w:rStyle w:val="normaltextrun"/>
+                <w:rFonts w:eastAsia="DengXian"/>
+                <w:color w:val="000000"/>
+              </w:rPr>
+              <w:t>c(</w:t>
+            </w:r>
+            <w:proofErr w:type="gramEnd"/>
+            <w:r>
+              <w:rPr>
+                <w:rStyle w:val="normaltextrun"/>
+                <w:rFonts w:eastAsia="DengXian"/>
+                <w:color w:val="000000"/>
+              </w:rPr>
+              <w:t>8, 16, 32, 64, 128)</w:t>
             </w:r>
           </w:p>
         </w:tc>
@@ -11724,6 +12006,7 @@
                 <w:bCs/>
               </w:rPr>
             </w:pPr>
+            <w:proofErr w:type="spellStart"/>
             <w:r>
               <w:rPr>
                 <w:rStyle w:val="normaltextrun"/>
@@ -11732,6 +12015,7 @@
               </w:rPr>
               <w:t>batch_norm</w:t>
             </w:r>
+            <w:proofErr w:type="spellEnd"/>
           </w:p>
         </w:tc>
         <w:tc>
@@ -11864,13 +12148,23 @@
                 <w:bCs/>
               </w:rPr>
             </w:pPr>
-            <w:r>
-              <w:rPr>
-                <w:rStyle w:val="normaltextrun"/>
-                <w:rFonts w:eastAsia="DengXian"/>
-                <w:color w:val="000000"/>
-              </w:rPr>
-              <w:t>c(16, 32)</w:t>
+            <w:proofErr w:type="gramStart"/>
+            <w:r>
+              <w:rPr>
+                <w:rStyle w:val="normaltextrun"/>
+                <w:rFonts w:eastAsia="DengXian"/>
+                <w:color w:val="000000"/>
+              </w:rPr>
+              <w:t>c(</w:t>
+            </w:r>
+            <w:proofErr w:type="gramEnd"/>
+            <w:r>
+              <w:rPr>
+                <w:rStyle w:val="normaltextrun"/>
+                <w:rFonts w:eastAsia="DengXian"/>
+                <w:color w:val="000000"/>
+              </w:rPr>
+              <w:t>16, 32)</w:t>
             </w:r>
           </w:p>
         </w:tc>
@@ -11887,6 +12181,7 @@
                 <w:bCs/>
               </w:rPr>
             </w:pPr>
+            <w:proofErr w:type="spellStart"/>
             <w:r>
               <w:rPr>
                 <w:rStyle w:val="normaltextrun"/>
@@ -11895,6 +12190,7 @@
               </w:rPr>
               <w:t>sep_conv</w:t>
             </w:r>
+            <w:proofErr w:type="spellEnd"/>
           </w:p>
         </w:tc>
         <w:tc>
@@ -12027,13 +12323,23 @@
                 <w:bCs/>
               </w:rPr>
             </w:pPr>
-            <w:r>
-              <w:rPr>
-                <w:rStyle w:val="normaltextrun"/>
-                <w:rFonts w:eastAsia="DengXian"/>
-                <w:color w:val="000000"/>
-              </w:rPr>
-              <w:t>c(16, 32, 64, 128)</w:t>
+            <w:proofErr w:type="gramStart"/>
+            <w:r>
+              <w:rPr>
+                <w:rStyle w:val="normaltextrun"/>
+                <w:rFonts w:eastAsia="DengXian"/>
+                <w:color w:val="000000"/>
+              </w:rPr>
+              <w:t>c(</w:t>
+            </w:r>
+            <w:proofErr w:type="gramEnd"/>
+            <w:r>
+              <w:rPr>
+                <w:rStyle w:val="normaltextrun"/>
+                <w:rFonts w:eastAsia="DengXian"/>
+                <w:color w:val="000000"/>
+              </w:rPr>
+              <w:t>16, 32, 64, 128)</w:t>
             </w:r>
           </w:p>
         </w:tc>
@@ -12050,6 +12356,7 @@
                 <w:bCs/>
               </w:rPr>
             </w:pPr>
+            <w:proofErr w:type="spellStart"/>
             <w:r>
               <w:rPr>
                 <w:rStyle w:val="normaltextrun"/>
@@ -12058,6 +12365,7 @@
               </w:rPr>
               <w:t>sep_conv</w:t>
             </w:r>
+            <w:proofErr w:type="spellEnd"/>
           </w:p>
         </w:tc>
         <w:tc>
@@ -12190,13 +12498,23 @@
                 <w:bCs/>
               </w:rPr>
             </w:pPr>
-            <w:r>
-              <w:rPr>
-                <w:rStyle w:val="normaltextrun"/>
-                <w:rFonts w:eastAsia="DengXian"/>
-                <w:color w:val="000000"/>
-              </w:rPr>
-              <w:t>c(32, 64, 128, 256)</w:t>
+            <w:proofErr w:type="gramStart"/>
+            <w:r>
+              <w:rPr>
+                <w:rStyle w:val="normaltextrun"/>
+                <w:rFonts w:eastAsia="DengXian"/>
+                <w:color w:val="000000"/>
+              </w:rPr>
+              <w:t>c(</w:t>
+            </w:r>
+            <w:proofErr w:type="gramEnd"/>
+            <w:r>
+              <w:rPr>
+                <w:rStyle w:val="normaltextrun"/>
+                <w:rFonts w:eastAsia="DengXian"/>
+                <w:color w:val="000000"/>
+              </w:rPr>
+              <w:t>32, 64, 128, 256)</w:t>
             </w:r>
           </w:p>
         </w:tc>
@@ -12213,6 +12531,7 @@
                 <w:bCs/>
               </w:rPr>
             </w:pPr>
+            <w:proofErr w:type="spellStart"/>
             <w:r>
               <w:rPr>
                 <w:rStyle w:val="normaltextrun"/>
@@ -12221,6 +12540,7 @@
               </w:rPr>
               <w:t>sep_conv</w:t>
             </w:r>
+            <w:proofErr w:type="spellEnd"/>
           </w:p>
         </w:tc>
         <w:tc>
@@ -12353,13 +12673,23 @@
                 <w:bCs/>
               </w:rPr>
             </w:pPr>
-            <w:r>
-              <w:rPr>
-                <w:rStyle w:val="normaltextrun"/>
-                <w:rFonts w:eastAsia="DengXian"/>
-                <w:color w:val="000000"/>
-              </w:rPr>
-              <w:t>c(8, 16, 32, 64, 128)</w:t>
+            <w:proofErr w:type="gramStart"/>
+            <w:r>
+              <w:rPr>
+                <w:rStyle w:val="normaltextrun"/>
+                <w:rFonts w:eastAsia="DengXian"/>
+                <w:color w:val="000000"/>
+              </w:rPr>
+              <w:t>c(</w:t>
+            </w:r>
+            <w:proofErr w:type="gramEnd"/>
+            <w:r>
+              <w:rPr>
+                <w:rStyle w:val="normaltextrun"/>
+                <w:rFonts w:eastAsia="DengXian"/>
+                <w:color w:val="000000"/>
+              </w:rPr>
+              <w:t>8, 16, 32, 64, 128)</w:t>
             </w:r>
           </w:p>
         </w:tc>
@@ -12376,6 +12706,7 @@
                 <w:bCs/>
               </w:rPr>
             </w:pPr>
+            <w:proofErr w:type="spellStart"/>
             <w:r>
               <w:rPr>
                 <w:rStyle w:val="normaltextrun"/>
@@ -12384,6 +12715,7 @@
               </w:rPr>
               <w:t>sep_conv</w:t>
             </w:r>
+            <w:proofErr w:type="spellEnd"/>
           </w:p>
         </w:tc>
         <w:tc>
@@ -12516,13 +12848,23 @@
                 <w:bCs/>
               </w:rPr>
             </w:pPr>
-            <w:r>
-              <w:rPr>
-                <w:rStyle w:val="normaltextrun"/>
-                <w:rFonts w:eastAsia="DengXian"/>
-                <w:color w:val="000000"/>
-              </w:rPr>
-              <w:t>c(16, 32)</w:t>
+            <w:proofErr w:type="gramStart"/>
+            <w:r>
+              <w:rPr>
+                <w:rStyle w:val="normaltextrun"/>
+                <w:rFonts w:eastAsia="DengXian"/>
+                <w:color w:val="000000"/>
+              </w:rPr>
+              <w:t>c(</w:t>
+            </w:r>
+            <w:proofErr w:type="gramEnd"/>
+            <w:r>
+              <w:rPr>
+                <w:rStyle w:val="normaltextrun"/>
+                <w:rFonts w:eastAsia="DengXian"/>
+                <w:color w:val="000000"/>
+              </w:rPr>
+              <w:t>16, 32)</w:t>
             </w:r>
           </w:p>
         </w:tc>
@@ -12539,6 +12881,7 @@
                 <w:bCs/>
               </w:rPr>
             </w:pPr>
+            <w:proofErr w:type="spellStart"/>
             <w:r>
               <w:rPr>
                 <w:rStyle w:val="normaltextrun"/>
@@ -12547,6 +12890,7 @@
               </w:rPr>
               <w:t>resid_conn</w:t>
             </w:r>
+            <w:proofErr w:type="spellEnd"/>
           </w:p>
         </w:tc>
         <w:tc>
@@ -12679,13 +13023,23 @@
                 <w:bCs/>
               </w:rPr>
             </w:pPr>
-            <w:r>
-              <w:rPr>
-                <w:rStyle w:val="normaltextrun"/>
-                <w:rFonts w:eastAsia="DengXian"/>
-                <w:color w:val="000000"/>
-              </w:rPr>
-              <w:t>c(16, 32, 64, 128)</w:t>
+            <w:proofErr w:type="gramStart"/>
+            <w:r>
+              <w:rPr>
+                <w:rStyle w:val="normaltextrun"/>
+                <w:rFonts w:eastAsia="DengXian"/>
+                <w:color w:val="000000"/>
+              </w:rPr>
+              <w:t>c(</w:t>
+            </w:r>
+            <w:proofErr w:type="gramEnd"/>
+            <w:r>
+              <w:rPr>
+                <w:rStyle w:val="normaltextrun"/>
+                <w:rFonts w:eastAsia="DengXian"/>
+                <w:color w:val="000000"/>
+              </w:rPr>
+              <w:t>16, 32, 64, 128)</w:t>
             </w:r>
           </w:p>
         </w:tc>
@@ -12702,6 +13056,7 @@
                 <w:bCs/>
               </w:rPr>
             </w:pPr>
+            <w:proofErr w:type="spellStart"/>
             <w:r>
               <w:rPr>
                 <w:rStyle w:val="normaltextrun"/>
@@ -12710,6 +13065,7 @@
               </w:rPr>
               <w:t>resid_conn</w:t>
             </w:r>
+            <w:proofErr w:type="spellEnd"/>
           </w:p>
         </w:tc>
         <w:tc>
@@ -12842,13 +13198,23 @@
                 <w:bCs/>
               </w:rPr>
             </w:pPr>
-            <w:r>
-              <w:rPr>
-                <w:rStyle w:val="normaltextrun"/>
-                <w:rFonts w:eastAsia="DengXian"/>
-                <w:color w:val="000000"/>
-              </w:rPr>
-              <w:t>c(32, 64, 128, 256)</w:t>
+            <w:proofErr w:type="gramStart"/>
+            <w:r>
+              <w:rPr>
+                <w:rStyle w:val="normaltextrun"/>
+                <w:rFonts w:eastAsia="DengXian"/>
+                <w:color w:val="000000"/>
+              </w:rPr>
+              <w:t>c(</w:t>
+            </w:r>
+            <w:proofErr w:type="gramEnd"/>
+            <w:r>
+              <w:rPr>
+                <w:rStyle w:val="normaltextrun"/>
+                <w:rFonts w:eastAsia="DengXian"/>
+                <w:color w:val="000000"/>
+              </w:rPr>
+              <w:t>32, 64, 128, 256)</w:t>
             </w:r>
           </w:p>
         </w:tc>
@@ -12865,6 +13231,7 @@
                 <w:bCs/>
               </w:rPr>
             </w:pPr>
+            <w:proofErr w:type="spellStart"/>
             <w:r>
               <w:rPr>
                 <w:rStyle w:val="normaltextrun"/>
@@ -12873,6 +13240,7 @@
               </w:rPr>
               <w:t>resid_conn</w:t>
             </w:r>
+            <w:proofErr w:type="spellEnd"/>
           </w:p>
         </w:tc>
         <w:tc>
@@ -13005,13 +13373,23 @@
                 <w:bCs/>
               </w:rPr>
             </w:pPr>
-            <w:r>
-              <w:rPr>
-                <w:rStyle w:val="normaltextrun"/>
-                <w:rFonts w:eastAsia="DengXian"/>
-                <w:color w:val="000000"/>
-              </w:rPr>
-              <w:t>c(8, 16, 32, 64, 128)</w:t>
+            <w:proofErr w:type="gramStart"/>
+            <w:r>
+              <w:rPr>
+                <w:rStyle w:val="normaltextrun"/>
+                <w:rFonts w:eastAsia="DengXian"/>
+                <w:color w:val="000000"/>
+              </w:rPr>
+              <w:t>c(</w:t>
+            </w:r>
+            <w:proofErr w:type="gramEnd"/>
+            <w:r>
+              <w:rPr>
+                <w:rStyle w:val="normaltextrun"/>
+                <w:rFonts w:eastAsia="DengXian"/>
+                <w:color w:val="000000"/>
+              </w:rPr>
+              <w:t>8, 16, 32, 64, 128)</w:t>
             </w:r>
           </w:p>
         </w:tc>
@@ -13028,6 +13406,7 @@
                 <w:bCs/>
               </w:rPr>
             </w:pPr>
+            <w:proofErr w:type="spellStart"/>
             <w:r>
               <w:rPr>
                 <w:rStyle w:val="normaltextrun"/>
@@ -13036,6 +13415,7 @@
               </w:rPr>
               <w:t>resid_conn</w:t>
             </w:r>
+            <w:proofErr w:type="spellEnd"/>
           </w:p>
         </w:tc>
         <w:tc>
@@ -13203,7 +13583,21 @@
         <w:rPr>
           <w:rStyle w:val="normaltextrun"/>
         </w:rPr>
-        <w:t xml:space="preserve">model with filter c(16,32), plus rotation to Provide a visualization of the interesting activation layers. The following figure is </w:t>
+        <w:t xml:space="preserve">model with filter </w:t>
+      </w:r>
+      <w:proofErr w:type="gramStart"/>
+      <w:r>
+        <w:rPr>
+          <w:rStyle w:val="normaltextrun"/>
+        </w:rPr>
+        <w:t>c(</w:t>
+      </w:r>
+      <w:proofErr w:type="gramEnd"/>
+      <w:r>
+        <w:rPr>
+          <w:rStyle w:val="normaltextrun"/>
+        </w:rPr>
+        <w:t xml:space="preserve">16,32), plus rotation to Provide a visualization of the interesting activation layers. The following figure is </w:t>
       </w:r>
       <w:r>
         <w:rPr>
@@ -13809,6 +14203,7 @@
                 <w:shd w:val="clear" w:color="auto" w:fill="FFFFFF"/>
               </w:rPr>
             </w:pPr>
+            <w:proofErr w:type="spellStart"/>
             <w:r>
               <w:rPr>
                 <w:rStyle w:val="eop"/>
@@ -13817,6 +14212,7 @@
               </w:rPr>
               <w:t>class_name</w:t>
             </w:r>
+            <w:proofErr w:type="spellEnd"/>
           </w:p>
         </w:tc>
         <w:tc>
@@ -13832,6 +14228,7 @@
                 <w:shd w:val="clear" w:color="auto" w:fill="FFFFFF"/>
               </w:rPr>
             </w:pPr>
+            <w:proofErr w:type="spellStart"/>
             <w:r>
               <w:rPr>
                 <w:rStyle w:val="eop"/>
@@ -13840,6 +14237,7 @@
               </w:rPr>
               <w:t>class_description</w:t>
             </w:r>
+            <w:proofErr w:type="spellEnd"/>
           </w:p>
         </w:tc>
         <w:tc>
@@ -13903,6 +14301,7 @@
                 <w:shd w:val="clear" w:color="auto" w:fill="FFFFFF"/>
               </w:rPr>
             </w:pPr>
+            <w:proofErr w:type="spellStart"/>
             <w:r>
               <w:rPr>
                 <w:rStyle w:val="eop"/>
@@ -13911,6 +14310,7 @@
               </w:rPr>
               <w:t>tree_frog</w:t>
             </w:r>
+            <w:proofErr w:type="spellEnd"/>
           </w:p>
         </w:tc>
         <w:tc>
@@ -13974,6 +14374,7 @@
                 <w:shd w:val="clear" w:color="auto" w:fill="FFFFFF"/>
               </w:rPr>
             </w:pPr>
+            <w:proofErr w:type="spellStart"/>
             <w:r>
               <w:rPr>
                 <w:rStyle w:val="eop"/>
@@ -13982,6 +14383,7 @@
               </w:rPr>
               <w:t>tailed_frog</w:t>
             </w:r>
+            <w:proofErr w:type="spellEnd"/>
           </w:p>
         </w:tc>
         <w:tc>
@@ -14045,6 +14447,7 @@
                 <w:shd w:val="clear" w:color="auto" w:fill="FFFFFF"/>
               </w:rPr>
             </w:pPr>
+            <w:proofErr w:type="spellStart"/>
             <w:r>
               <w:rPr>
                 <w:rStyle w:val="eop"/>
@@ -14053,6 +14456,7 @@
               </w:rPr>
               <w:t>vine_snake</w:t>
             </w:r>
+            <w:proofErr w:type="spellEnd"/>
           </w:p>
         </w:tc>
         <w:tc>
@@ -15059,8 +15463,18 @@
           <w:sz w:val="24"/>
           <w:szCs w:val="24"/>
         </w:rPr>
-        <w:t>, 32 batch size</w:t>
-      </w:r>
+        <w:t xml:space="preserve">, 32 batch </w:t>
+      </w:r>
+      <w:proofErr w:type="gramStart"/>
+      <w:r>
+        <w:rPr>
+          <w:rFonts w:ascii="Times New Roman" w:hAnsi="Times New Roman" w:cs="Times New Roman"/>
+          <w:sz w:val="24"/>
+          <w:szCs w:val="24"/>
+        </w:rPr>
+        <w:t>size</w:t>
+      </w:r>
+      <w:proofErr w:type="gramEnd"/>
     </w:p>
     <w:p/>
     <w:p>
@@ -15898,150 +16312,339 @@
     </w:tbl>
     <w:p/>
     <w:p>
-      <w:r>
-        <w:t xml:space="preserve">The U-Net model provided </w:t>
-      </w:r>
-      <w:r>
-        <w:t xml:space="preserve">good </w:t>
-      </w:r>
-      <w:r>
-        <w:t>results</w:t>
-      </w:r>
-      <w:r>
+      <w:pPr>
+        <w:rPr>
+          <w:b/>
+          <w:bCs/>
+        </w:rPr>
+      </w:pPr>
+      <w:r>
+        <w:rPr>
+          <w:b/>
+          <w:bCs/>
+        </w:rPr>
+        <w:t>S</w:t>
+      </w:r>
+      <w:r>
+        <w:rPr>
+          <w:b/>
+          <w:bCs/>
+        </w:rPr>
+        <w:t>lices of the image</w:t>
+      </w:r>
+      <w:r>
+        <w:rPr>
+          <w:b/>
+          <w:bCs/>
+        </w:rPr>
+        <w:t>s</w:t>
+      </w:r>
+      <w:r>
+        <w:rPr>
+          <w:b/>
+          <w:bCs/>
+        </w:rPr>
         <w:t>:</w:t>
-      </w:r>
-      <w:r>
-        <w:t xml:space="preserve"> </w:t>
-      </w:r>
-      <w:r>
-        <w:t>high accuracy across training, validation, and test datasets.</w:t>
-      </w:r>
-      <w:r>
-        <w:t xml:space="preserve"> </w:t>
-      </w:r>
-      <w:r>
-        <w:t>However</w:t>
-      </w:r>
-      <w:r>
-        <w:t xml:space="preserve">, </w:t>
-      </w:r>
-      <w:r>
-        <w:t xml:space="preserve">because of the </w:t>
-      </w:r>
-      <w:r>
-        <w:t>imbalanceness</w:t>
-      </w:r>
-      <w:r>
-        <w:t xml:space="preserve"> of</w:t>
-      </w:r>
-      <w:r>
-        <w:t xml:space="preserve"> </w:t>
-      </w:r>
-      <w:r>
-        <w:t>our dat</w:t>
-      </w:r>
-      <w:r>
-        <w:t>a</w:t>
-      </w:r>
-      <w:r>
-        <w:t xml:space="preserve">, </w:t>
-      </w:r>
-      <w:r>
-        <w:t>classifying them as neither or lung</w:t>
-      </w:r>
-      <w:r>
-        <w:t xml:space="preserve"> </w:t>
-      </w:r>
-      <w:r>
-        <w:t>achieves</w:t>
-      </w:r>
-      <w:r>
-        <w:t xml:space="preserve"> a high accuracy score</w:t>
-      </w:r>
-      <w:r>
-        <w:t>.</w:t>
-      </w:r>
-      <w:r>
-        <w:t xml:space="preserve"> </w:t>
-      </w:r>
-      <w:r>
-        <w:t xml:space="preserve">From </w:t>
-      </w:r>
-      <w:r>
-        <w:t>the confusion matrix</w:t>
-      </w:r>
-      <w:r>
-        <w:t xml:space="preserve">, we noticed </w:t>
-      </w:r>
-      <w:r>
-        <w:t>that the prediction accuracy for the airway is not consistent with the overall 98% accuracy.</w:t>
       </w:r>
     </w:p>
     <w:p>
       <w:r>
-        <w:t xml:space="preserve">To address this issue and </w:t>
-      </w:r>
-      <w:r>
-        <w:t xml:space="preserve">for </w:t>
-      </w:r>
-      <w:r>
-        <w:t xml:space="preserve">future investigations, it would be </w:t>
-      </w:r>
-      <w:r>
-        <w:t xml:space="preserve">nice </w:t>
-      </w:r>
-      <w:r>
-        <w:t xml:space="preserve">to </w:t>
-      </w:r>
-      <w:r>
-        <w:t xml:space="preserve">use </w:t>
-      </w:r>
-      <w:r>
-        <w:t>alternative metrics, such as the multiclass-F1 scor</w:t>
-      </w:r>
-      <w:r>
-        <w:t>e</w:t>
-      </w:r>
-      <w:r>
-        <w:t xml:space="preserve">, </w:t>
-      </w:r>
-      <w:r>
-        <w:t xml:space="preserve">and also </w:t>
-      </w:r>
-      <w:r>
-        <w:t>put</w:t>
-      </w:r>
-      <w:r>
-        <w:t xml:space="preserve"> weights to minor categories</w:t>
-      </w:r>
-      <w:r>
-        <w:t xml:space="preserve"> </w:t>
-      </w:r>
-      <w:r>
-        <w:t>(</w:t>
-      </w:r>
-      <w:r>
-        <w:t xml:space="preserve">airway </w:t>
-      </w:r>
-      <w:r>
-        <w:t>in our case)</w:t>
-      </w:r>
-      <w:r>
-        <w:t xml:space="preserve"> </w:t>
-      </w:r>
-      <w:r>
-        <w:t>to</w:t>
-      </w:r>
-      <w:r>
-        <w:t xml:space="preserve"> provide more</w:t>
-      </w:r>
-      <w:r>
-        <w:t xml:space="preserve"> </w:t>
-      </w:r>
-      <w:r>
-        <w:t>accurate results.</w:t>
+        <w:t>From left to right: x</w:t>
+      </w:r>
+      <w:r>
+        <w:t>(data)</w:t>
+      </w:r>
+      <w:r>
+        <w:t>, neither</w:t>
+      </w:r>
+      <w:r>
+        <w:t>(truth)</w:t>
+      </w:r>
+      <w:r>
+        <w:t>, lung</w:t>
+      </w:r>
+      <w:r>
+        <w:t>(tru</w:t>
+      </w:r>
+      <w:r>
+        <w:t>th</w:t>
+      </w:r>
+      <w:r>
+        <w:t>)</w:t>
+      </w:r>
+      <w:r>
+        <w:t>, airway</w:t>
+      </w:r>
+      <w:r>
+        <w:t>(tru</w:t>
+      </w:r>
+      <w:r>
+        <w:t>th</w:t>
+      </w:r>
+      <w:r>
+        <w:t>)</w:t>
       </w:r>
     </w:p>
+    <w:p>
+      <w:r>
+        <w:rPr>
+          <w:noProof/>
+          <w14:ligatures w14:val="standardContextual"/>
+        </w:rPr>
+        <w:drawing>
+          <wp:inline distT="0" distB="0" distL="0" distR="0" wp14:anchorId="463B35DC" wp14:editId="2C01352B">
+            <wp:extent cx="3251200" cy="812800"/>
+            <wp:effectExtent l="0" t="0" r="0" b="0"/>
+            <wp:docPr id="445886905" name="Picture 2" descr="A black and white image of a baby&#10;&#10;Description automatically generated"/>
+            <wp:cNvGraphicFramePr>
+              <a:graphicFrameLocks xmlns:a="http://schemas.openxmlformats.org/drawingml/2006/main" noChangeAspect="1"/>
+            </wp:cNvGraphicFramePr>
+            <a:graphic xmlns:a="http://schemas.openxmlformats.org/drawingml/2006/main">
+              <a:graphicData uri="http://schemas.openxmlformats.org/drawingml/2006/picture">
+                <pic:pic xmlns:pic="http://schemas.openxmlformats.org/drawingml/2006/picture">
+                  <pic:nvPicPr>
+                    <pic:cNvPr id="445886905" name="Picture 2" descr="A black and white image of a baby&#10;&#10;Description automatically generated"/>
+                    <pic:cNvPicPr/>
+                  </pic:nvPicPr>
+                  <pic:blipFill>
+                    <a:blip r:embed="rId13">
+                      <a:extLst>
+                        <a:ext uri="{28A0092B-C50C-407E-A947-70E740481C1C}">
+                          <a14:useLocalDpi xmlns:a14="http://schemas.microsoft.com/office/drawing/2010/main" val="0"/>
+                        </a:ext>
+                      </a:extLst>
+                    </a:blip>
+                    <a:stretch>
+                      <a:fillRect/>
+                    </a:stretch>
+                  </pic:blipFill>
+                  <pic:spPr>
+                    <a:xfrm>
+                      <a:off x="0" y="0"/>
+                      <a:ext cx="3251200" cy="812800"/>
+                    </a:xfrm>
+                    <a:prstGeom prst="rect">
+                      <a:avLst/>
+                    </a:prstGeom>
+                  </pic:spPr>
+                </pic:pic>
+              </a:graphicData>
+            </a:graphic>
+          </wp:inline>
+        </w:drawing>
+      </w:r>
+    </w:p>
+    <w:p/>
+    <w:p>
+      <w:r>
+        <w:t>From left to right: neither(</w:t>
+      </w:r>
+      <w:r>
+        <w:t>pred</w:t>
+      </w:r>
+      <w:r>
+        <w:t>iction</w:t>
+      </w:r>
+      <w:r>
+        <w:t>), lung(</w:t>
+      </w:r>
+      <w:r>
+        <w:t>prediction</w:t>
+      </w:r>
+      <w:r>
+        <w:t>), airway(</w:t>
+      </w:r>
+      <w:r>
+        <w:t>prediction</w:t>
+      </w:r>
+      <w:r>
+        <w:t>)</w:t>
+      </w:r>
+    </w:p>
+    <w:p>
+      <w:r>
+        <w:rPr>
+          <w:noProof/>
+          <w14:ligatures w14:val="standardContextual"/>
+        </w:rPr>
+        <w:drawing>
+          <wp:inline distT="0" distB="0" distL="0" distR="0" wp14:anchorId="2201784B" wp14:editId="54255141">
+            <wp:extent cx="2438400" cy="812800"/>
+            <wp:effectExtent l="0" t="0" r="0" b="0"/>
+            <wp:docPr id="243263447" name="Picture 3" descr="A close-up of a skull&#10;&#10;Description automatically generated"/>
+            <wp:cNvGraphicFramePr>
+              <a:graphicFrameLocks xmlns:a="http://schemas.openxmlformats.org/drawingml/2006/main" noChangeAspect="1"/>
+            </wp:cNvGraphicFramePr>
+            <a:graphic xmlns:a="http://schemas.openxmlformats.org/drawingml/2006/main">
+              <a:graphicData uri="http://schemas.openxmlformats.org/drawingml/2006/picture">
+                <pic:pic xmlns:pic="http://schemas.openxmlformats.org/drawingml/2006/picture">
+                  <pic:nvPicPr>
+                    <pic:cNvPr id="243263447" name="Picture 3" descr="A close-up of a skull&#10;&#10;Description automatically generated"/>
+                    <pic:cNvPicPr/>
+                  </pic:nvPicPr>
+                  <pic:blipFill>
+                    <a:blip r:embed="rId14">
+                      <a:extLst>
+                        <a:ext uri="{28A0092B-C50C-407E-A947-70E740481C1C}">
+                          <a14:useLocalDpi xmlns:a14="http://schemas.microsoft.com/office/drawing/2010/main" val="0"/>
+                        </a:ext>
+                      </a:extLst>
+                    </a:blip>
+                    <a:stretch>
+                      <a:fillRect/>
+                    </a:stretch>
+                  </pic:blipFill>
+                  <pic:spPr>
+                    <a:xfrm>
+                      <a:off x="0" y="0"/>
+                      <a:ext cx="2438400" cy="812800"/>
+                    </a:xfrm>
+                    <a:prstGeom prst="rect">
+                      <a:avLst/>
+                    </a:prstGeom>
+                  </pic:spPr>
+                </pic:pic>
+              </a:graphicData>
+            </a:graphic>
+          </wp:inline>
+        </w:drawing>
+      </w:r>
+    </w:p>
+    <w:p/>
+    <w:p>
+      <w:r>
+        <w:t>Another image</w:t>
+      </w:r>
+      <w:r>
+        <w:t>:</w:t>
+      </w:r>
+    </w:p>
+    <w:p>
+      <w:r>
+        <w:rPr>
+          <w:noProof/>
+          <w14:ligatures w14:val="standardContextual"/>
+        </w:rPr>
+        <w:drawing>
+          <wp:inline distT="0" distB="0" distL="0" distR="0" wp14:anchorId="5349D5D2" wp14:editId="6100E59D">
+            <wp:extent cx="3251200" cy="812800"/>
+            <wp:effectExtent l="0" t="0" r="0" b="0"/>
+            <wp:docPr id="2062222037" name="Picture 4" descr="A black and white rectangle&#10;&#10;Description automatically generated"/>
+            <wp:cNvGraphicFramePr>
+              <a:graphicFrameLocks xmlns:a="http://schemas.openxmlformats.org/drawingml/2006/main" noChangeAspect="1"/>
+            </wp:cNvGraphicFramePr>
+            <a:graphic xmlns:a="http://schemas.openxmlformats.org/drawingml/2006/main">
+              <a:graphicData uri="http://schemas.openxmlformats.org/drawingml/2006/picture">
+                <pic:pic xmlns:pic="http://schemas.openxmlformats.org/drawingml/2006/picture">
+                  <pic:nvPicPr>
+                    <pic:cNvPr id="2062222037" name="Picture 4" descr="A black and white rectangle&#10;&#10;Description automatically generated"/>
+                    <pic:cNvPicPr/>
+                  </pic:nvPicPr>
+                  <pic:blipFill>
+                    <a:blip r:embed="rId15">
+                      <a:extLst>
+                        <a:ext uri="{28A0092B-C50C-407E-A947-70E740481C1C}">
+                          <a14:useLocalDpi xmlns:a14="http://schemas.microsoft.com/office/drawing/2010/main" val="0"/>
+                        </a:ext>
+                      </a:extLst>
+                    </a:blip>
+                    <a:stretch>
+                      <a:fillRect/>
+                    </a:stretch>
+                  </pic:blipFill>
+                  <pic:spPr>
+                    <a:xfrm>
+                      <a:off x="0" y="0"/>
+                      <a:ext cx="3251200" cy="812800"/>
+                    </a:xfrm>
+                    <a:prstGeom prst="rect">
+                      <a:avLst/>
+                    </a:prstGeom>
+                  </pic:spPr>
+                </pic:pic>
+              </a:graphicData>
+            </a:graphic>
+          </wp:inline>
+        </w:drawing>
+      </w:r>
+    </w:p>
+    <w:p>
+      <w:r>
+        <w:rPr>
+          <w:noProof/>
+          <w14:ligatures w14:val="standardContextual"/>
+        </w:rPr>
+        <w:drawing>
+          <wp:inline distT="0" distB="0" distL="0" distR="0" wp14:anchorId="26B9D906" wp14:editId="7A84F6D3">
+            <wp:extent cx="2438400" cy="812800"/>
+            <wp:effectExtent l="0" t="0" r="0" b="0"/>
+            <wp:docPr id="442751043" name="Picture 5" descr="A blurry image of a black background&#10;&#10;Description automatically generated"/>
+            <wp:cNvGraphicFramePr>
+              <a:graphicFrameLocks xmlns:a="http://schemas.openxmlformats.org/drawingml/2006/main" noChangeAspect="1"/>
+            </wp:cNvGraphicFramePr>
+            <a:graphic xmlns:a="http://schemas.openxmlformats.org/drawingml/2006/main">
+              <a:graphicData uri="http://schemas.openxmlformats.org/drawingml/2006/picture">
+                <pic:pic xmlns:pic="http://schemas.openxmlformats.org/drawingml/2006/picture">
+                  <pic:nvPicPr>
+                    <pic:cNvPr id="442751043" name="Picture 5" descr="A blurry image of a black background&#10;&#10;Description automatically generated"/>
+                    <pic:cNvPicPr/>
+                  </pic:nvPicPr>
+                  <pic:blipFill>
+                    <a:blip r:embed="rId16">
+                      <a:extLst>
+                        <a:ext uri="{28A0092B-C50C-407E-A947-70E740481C1C}">
+                          <a14:useLocalDpi xmlns:a14="http://schemas.microsoft.com/office/drawing/2010/main" val="0"/>
+                        </a:ext>
+                      </a:extLst>
+                    </a:blip>
+                    <a:stretch>
+                      <a:fillRect/>
+                    </a:stretch>
+                  </pic:blipFill>
+                  <pic:spPr>
+                    <a:xfrm>
+                      <a:off x="0" y="0"/>
+                      <a:ext cx="2438400" cy="812800"/>
+                    </a:xfrm>
+                    <a:prstGeom prst="rect">
+                      <a:avLst/>
+                    </a:prstGeom>
+                  </pic:spPr>
+                </pic:pic>
+              </a:graphicData>
+            </a:graphic>
+          </wp:inline>
+        </w:drawing>
+      </w:r>
+    </w:p>
+    <w:p/>
+    <w:p>
+      <w:r>
+        <w:t xml:space="preserve">The U-Net model provided good results: high accuracy across training, validation, and test datasets. However, because of the </w:t>
+      </w:r>
+      <w:proofErr w:type="spellStart"/>
+      <w:r>
+        <w:t>imbalanceness</w:t>
+      </w:r>
+      <w:proofErr w:type="spellEnd"/>
+      <w:r>
+        <w:t xml:space="preserve"> of our data, classifying them as neither or lung achieves a high accuracy score. From the confusion matrix, we noticed that the prediction accuracy for the airway is not consistent with the overall 98% accuracy.</w:t>
+      </w:r>
+    </w:p>
+    <w:p>
+      <w:r>
+        <w:t xml:space="preserve">To address this issue and for future investigations, it would be nice to use alternative metrics, such as the multiclass-F1 score, </w:t>
+      </w:r>
+      <w:proofErr w:type="gramStart"/>
+      <w:r>
+        <w:t>and also</w:t>
+      </w:r>
+      <w:proofErr w:type="gramEnd"/>
+      <w:r>
+        <w:t xml:space="preserve"> put weights to minor categories (airway in our case) to provide more accurate results.</w:t>
+      </w:r>
+    </w:p>
+    <w:p/>
     <w:sectPr>
       <w:pgSz w:w="12240" w:h="15840"/>
       <w:pgMar w:top="1440" w:right="1440" w:bottom="1440" w:left="1440" w:header="720" w:footer="720" w:gutter="0"/>

</xml_diff>